<commit_message>
Resubmitting part one with more errors
</commit_message>
<xml_diff>
--- a/CodeReview_Template_DefectList(1).docx
+++ b/CodeReview_Template_DefectList(1).docx
@@ -3682,6 +3682,15 @@
             </w:pPr>
             <w:r>
               <w:rPr>
+                <w:rFonts w:ascii="Arial Narrow" w:cs="Arial Narrow" w:eastAsia="Arial Narrow" w:hAnsi="Arial Narrow"/>
+                <w:sz w:val="18"/>
+                <w:szCs w:val="18"/>
+                <w:rtl w:val="0"/>
+              </w:rPr>
+              <w:t xml:space="preserve">55L</w:t>
+            </w:r>
+            <w:r>
+              <w:rPr>
                 <w:rtl w:val="0"/>
               </w:rPr>
             </w:r>
@@ -3725,6 +3734,15 @@
             </w:pPr>
             <w:r>
               <w:rPr>
+                <w:rFonts w:ascii="Arial Narrow" w:cs="Arial Narrow" w:eastAsia="Arial Narrow" w:hAnsi="Arial Narrow"/>
+                <w:sz w:val="18"/>
+                <w:szCs w:val="18"/>
+                <w:rtl w:val="0"/>
+              </w:rPr>
+              <w:t xml:space="preserve">SortDemoData.java 10</w:t>
+            </w:r>
+            <w:r>
+              <w:rPr>
                 <w:rtl w:val="0"/>
               </w:rPr>
             </w:r>
@@ -3768,83 +3786,101 @@
             </w:pPr>
             <w:r>
               <w:rPr>
-                <w:rtl w:val="0"/>
-              </w:rPr>
-            </w:r>
-          </w:p>
-          <w:p>
-            <w:pPr>
-              <w:keepNext w:val="0"/>
-              <w:keepLines w:val="0"/>
-              <w:widowControl w:val="1"/>
-              <w:pBdr>
-                <w:top w:space="0" w:sz="0" w:val="nil"/>
-                <w:left w:space="0" w:sz="0" w:val="nil"/>
-                <w:bottom w:space="0" w:sz="0" w:val="nil"/>
-                <w:right w:space="0" w:sz="0" w:val="nil"/>
-                <w:between w:space="0" w:sz="0" w:val="nil"/>
-              </w:pBdr>
-              <w:shd w:fill="auto" w:val="clear"/>
-              <w:spacing w:after="60" w:before="60" w:line="240" w:lineRule="auto"/>
-              <w:ind w:left="0" w:right="0" w:firstLine="0"/>
-              <w:contextualSpacing w:val="0"/>
-              <w:jc w:val="left"/>
-              <w:rPr>
-                <w:rFonts w:ascii="Arial Narrow" w:cs="Arial Narrow" w:eastAsia="Arial Narrow" w:hAnsi="Arial Narrow"/>
-                <w:b w:val="0"/>
-                <w:i w:val="0"/>
-                <w:smallCaps w:val="0"/>
-                <w:strike w:val="0"/>
-                <w:color w:val="000000"/>
-                <w:sz w:val="18"/>
-                <w:szCs w:val="18"/>
-                <w:u w:val="none"/>
-                <w:shd w:fill="auto" w:val="clear"/>
-                <w:vertAlign w:val="baseline"/>
-              </w:rPr>
-            </w:pPr>
-            <w:r>
-              <w:rPr>
-                <w:rtl w:val="0"/>
-              </w:rPr>
-            </w:r>
-          </w:p>
-        </w:tc>
-        <w:tc>
-          <w:tcPr>
-            <w:vAlign w:val="top"/>
-          </w:tcPr>
-          <w:p>
-            <w:pPr>
-              <w:keepNext w:val="0"/>
-              <w:keepLines w:val="0"/>
-              <w:widowControl w:val="1"/>
-              <w:pBdr>
-                <w:top w:space="0" w:sz="0" w:val="nil"/>
-                <w:left w:space="0" w:sz="0" w:val="nil"/>
-                <w:bottom w:space="0" w:sz="0" w:val="nil"/>
-                <w:right w:space="0" w:sz="0" w:val="nil"/>
-                <w:between w:space="0" w:sz="0" w:val="nil"/>
-              </w:pBdr>
-              <w:shd w:fill="auto" w:val="clear"/>
-              <w:spacing w:after="60" w:before="60" w:line="240" w:lineRule="auto"/>
-              <w:ind w:left="0" w:right="0" w:firstLine="0"/>
-              <w:contextualSpacing w:val="0"/>
-              <w:jc w:val="left"/>
-              <w:rPr>
-                <w:rFonts w:ascii="Arial Narrow" w:cs="Arial Narrow" w:eastAsia="Arial Narrow" w:hAnsi="Arial Narrow"/>
-                <w:b w:val="0"/>
-                <w:i w:val="0"/>
-                <w:smallCaps w:val="0"/>
-                <w:strike w:val="0"/>
-                <w:color w:val="000000"/>
-                <w:sz w:val="18"/>
-                <w:szCs w:val="18"/>
-                <w:u w:val="none"/>
-                <w:shd w:fill="auto" w:val="clear"/>
-                <w:vertAlign w:val="baseline"/>
-              </w:rPr>
-            </w:pPr>
+                <w:rFonts w:ascii="Arial Narrow" w:cs="Arial Narrow" w:eastAsia="Arial Narrow" w:hAnsi="Arial Narrow"/>
+                <w:sz w:val="18"/>
+                <w:szCs w:val="18"/>
+                <w:rtl w:val="0"/>
+              </w:rPr>
+              <w:t xml:space="preserve">The name algo is not descriptive, it’s general, name too short and not enough info</w:t>
+            </w:r>
+            <w:r>
+              <w:rPr>
+                <w:rtl w:val="0"/>
+              </w:rPr>
+            </w:r>
+          </w:p>
+          <w:p>
+            <w:pPr>
+              <w:keepNext w:val="0"/>
+              <w:keepLines w:val="0"/>
+              <w:widowControl w:val="1"/>
+              <w:pBdr>
+                <w:top w:space="0" w:sz="0" w:val="nil"/>
+                <w:left w:space="0" w:sz="0" w:val="nil"/>
+                <w:bottom w:space="0" w:sz="0" w:val="nil"/>
+                <w:right w:space="0" w:sz="0" w:val="nil"/>
+                <w:between w:space="0" w:sz="0" w:val="nil"/>
+              </w:pBdr>
+              <w:shd w:fill="auto" w:val="clear"/>
+              <w:spacing w:after="60" w:before="60" w:line="240" w:lineRule="auto"/>
+              <w:ind w:left="0" w:right="0" w:firstLine="0"/>
+              <w:contextualSpacing w:val="0"/>
+              <w:jc w:val="left"/>
+              <w:rPr>
+                <w:rFonts w:ascii="Arial Narrow" w:cs="Arial Narrow" w:eastAsia="Arial Narrow" w:hAnsi="Arial Narrow"/>
+                <w:b w:val="0"/>
+                <w:i w:val="0"/>
+                <w:smallCaps w:val="0"/>
+                <w:strike w:val="0"/>
+                <w:color w:val="000000"/>
+                <w:sz w:val="18"/>
+                <w:szCs w:val="18"/>
+                <w:u w:val="none"/>
+                <w:shd w:fill="auto" w:val="clear"/>
+                <w:vertAlign w:val="baseline"/>
+              </w:rPr>
+            </w:pPr>
+            <w:r>
+              <w:rPr>
+                <w:rtl w:val="0"/>
+              </w:rPr>
+            </w:r>
+          </w:p>
+        </w:tc>
+        <w:tc>
+          <w:tcPr>
+            <w:vAlign w:val="top"/>
+          </w:tcPr>
+          <w:p>
+            <w:pPr>
+              <w:keepNext w:val="0"/>
+              <w:keepLines w:val="0"/>
+              <w:widowControl w:val="1"/>
+              <w:pBdr>
+                <w:top w:space="0" w:sz="0" w:val="nil"/>
+                <w:left w:space="0" w:sz="0" w:val="nil"/>
+                <w:bottom w:space="0" w:sz="0" w:val="nil"/>
+                <w:right w:space="0" w:sz="0" w:val="nil"/>
+                <w:between w:space="0" w:sz="0" w:val="nil"/>
+              </w:pBdr>
+              <w:shd w:fill="auto" w:val="clear"/>
+              <w:spacing w:after="60" w:before="60" w:line="240" w:lineRule="auto"/>
+              <w:ind w:left="0" w:right="0" w:firstLine="0"/>
+              <w:contextualSpacing w:val="0"/>
+              <w:jc w:val="left"/>
+              <w:rPr>
+                <w:rFonts w:ascii="Arial Narrow" w:cs="Arial Narrow" w:eastAsia="Arial Narrow" w:hAnsi="Arial Narrow"/>
+                <w:b w:val="0"/>
+                <w:i w:val="0"/>
+                <w:smallCaps w:val="0"/>
+                <w:strike w:val="0"/>
+                <w:color w:val="000000"/>
+                <w:sz w:val="18"/>
+                <w:szCs w:val="18"/>
+                <w:u w:val="none"/>
+                <w:shd w:fill="auto" w:val="clear"/>
+                <w:vertAlign w:val="baseline"/>
+              </w:rPr>
+            </w:pPr>
+            <w:r>
+              <w:rPr>
+                <w:rFonts w:ascii="Arial Narrow" w:cs="Arial Narrow" w:eastAsia="Arial Narrow" w:hAnsi="Arial Narrow"/>
+                <w:sz w:val="18"/>
+                <w:szCs w:val="18"/>
+                <w:rtl w:val="0"/>
+              </w:rPr>
+              <w:t xml:space="preserve">CS</w:t>
+            </w:r>
             <w:r>
               <w:rPr>
                 <w:rtl w:val="0"/>
@@ -3888,6 +3924,15 @@
                 <w:vertAlign w:val="baseline"/>
               </w:rPr>
             </w:pPr>
+            <w:r>
+              <w:rPr>
+                <w:rFonts w:ascii="Arial Narrow" w:cs="Arial Narrow" w:eastAsia="Arial Narrow" w:hAnsi="Arial Narrow"/>
+                <w:sz w:val="18"/>
+                <w:szCs w:val="18"/>
+                <w:rtl w:val="0"/>
+              </w:rPr>
+              <w:t xml:space="preserve">Low</w:t>
+            </w:r>
             <w:r>
               <w:rPr>
                 <w:rtl w:val="0"/>

</xml_diff>